<commit_message>
python 更新至6/18  实现 aliens
</commit_message>
<xml_diff>
--- a/python.docx
+++ b/python.docx
@@ -23,11 +23,6 @@
       </w:r>
     </w:p>
     <w:p>
-      <w:pPr>
-        <w:rPr>
-          <w:rFonts w:hint="eastAsia"/>
-        </w:rPr>
-      </w:pPr>
       <w:r>
         <w:rPr>
           <w:rFonts w:hint="eastAsia"/>
@@ -78,11 +73,6 @@
       </w:r>
     </w:p>
     <w:p>
-      <w:pPr>
-        <w:rPr>
-          <w:rFonts w:hint="eastAsia"/>
-        </w:rPr>
-      </w:pPr>
       <w:r>
         <w:rPr>
           <w:rFonts w:hint="eastAsia"/>
@@ -91,11 +81,6 @@
       </w:r>
     </w:p>
     <w:p>
-      <w:pPr>
-        <w:rPr>
-          <w:rFonts w:hint="eastAsia"/>
-        </w:rPr>
-      </w:pPr>
       <w:r>
         <w:rPr>
           <w:noProof/>
@@ -143,9 +128,9 @@
           <w:noProof/>
         </w:rPr>
         <w:drawing>
-          <wp:inline distT="0" distB="0" distL="0" distR="0" wp14:anchorId="100527DD" wp14:editId="16FD65BA">
-            <wp:extent cx="3626069" cy="1437156"/>
-            <wp:effectExtent l="0" t="0" r="0" b="0"/>
+          <wp:inline distT="0" distB="0" distL="0" distR="0" wp14:anchorId="100527DD" wp14:editId="0E352EEB">
+            <wp:extent cx="3121572" cy="1237204"/>
+            <wp:effectExtent l="0" t="0" r="3175" b="1270"/>
             <wp:docPr id="3" name="图片 3"/>
             <wp:cNvGraphicFramePr>
               <a:graphicFrameLocks xmlns:a="http://schemas.openxmlformats.org/drawingml/2006/main" noChangeAspect="1"/>
@@ -166,17 +151,39 @@
                   <pic:spPr>
                     <a:xfrm>
                       <a:off x="0" y="0"/>
-                      <a:ext cx="3647724" cy="1445739"/>
-                    </a:xfrm>
-                    <a:prstGeom prst="rect">
-                      <a:avLst/>
-                    </a:prstGeom>
-                  </pic:spPr>
-                </pic:pic>
-              </a:graphicData>
-            </a:graphic>
-          </wp:inline>
-        </w:drawing>
+                      <a:ext cx="3152442" cy="1249439"/>
+                    </a:xfrm>
+                    <a:prstGeom prst="rect">
+                      <a:avLst/>
+                    </a:prstGeom>
+                  </pic:spPr>
+                </pic:pic>
+              </a:graphicData>
+            </a:graphic>
+          </wp:inline>
+        </w:drawing>
+      </w:r>
+    </w:p>
+    <w:p>
+      <w:r>
+        <w:rPr>
+          <w:rFonts w:hint="eastAsia"/>
+        </w:rPr>
+        <w:t>8</w:t>
+      </w:r>
+    </w:p>
+    <w:p>
+      <w:r>
+        <w:t>8.1</w:t>
+      </w:r>
+      <w:r>
+        <w:t>P</w:t>
+      </w:r>
+      <w:r>
+        <w:rPr>
+          <w:rFonts w:hint="eastAsia"/>
+        </w:rPr>
+        <w:t>ython的函数形参传递：对于可变对象 更像引用传递，对于不可变对象 更像值传递</w:t>
       </w:r>
     </w:p>
     <w:p>
@@ -191,13 +198,56 @@
         </w:rPr>
         <w:t>8</w:t>
       </w:r>
-    </w:p>
-    <w:p>
-      <w:pPr>
-        <w:rPr>
-          <w:rFonts w:hint="eastAsia"/>
-        </w:rPr>
-      </w:pPr>
+      <w:r>
+        <w:t>.2</w:t>
+      </w:r>
+      <w:r>
+        <w:rPr>
+          <w:rFonts w:hint="eastAsia"/>
+        </w:rPr>
+        <w:t>形参设初值时，</w:t>
+      </w:r>
+      <w:r>
+        <w:rPr>
+          <w:rFonts w:hint="eastAsia"/>
+        </w:rPr>
+        <w:t>指定有默认值的形式参数必须在所有没默认值参数的最后，否则会产生语法错误</w:t>
+      </w:r>
+      <w:r>
+        <w:rPr>
+          <w:rFonts w:hint="eastAsia"/>
+        </w:rPr>
+        <w:t>；</w:t>
+      </w:r>
+      <w:r>
+        <w:rPr>
+          <w:rFonts w:hint="eastAsia"/>
+        </w:rPr>
+        <w:t>函数形参的默认值只计算一次，发生在函数定义域定义的时候</w:t>
+      </w:r>
+      <w:r>
+        <w:rPr>
+          <w:rFonts w:hint="eastAsia"/>
+        </w:rPr>
+        <w:t>；</w:t>
+      </w:r>
+      <w:r>
+        <w:rPr>
+          <w:rFonts w:hint="eastAsia"/>
+        </w:rPr>
+        <w:t>定义函数的时候</w:t>
+      </w:r>
+      <w:r>
+        <w:rPr>
+          <w:rFonts w:hint="eastAsia"/>
+        </w:rPr>
+        <w:t>，若默认值设置为可变对象，则会</w:t>
+      </w:r>
+      <w:r>
+        <w:t>指向一片内存地址，在后面的反复调用过程中始终指向同一片内存地址</w:t>
+      </w:r>
+    </w:p>
+    <w:p>
       <w:r>
         <w:rPr>
           <w:noProof/>
@@ -339,22 +389,27 @@
       </w:r>
     </w:p>
     <w:p>
+      <w:pPr>
+        <w:rPr>
+          <w:rFonts w:hint="eastAsia"/>
+        </w:rPr>
+      </w:pPr>
       <w:r>
         <w:rPr>
           <w:noProof/>
         </w:rPr>
         <w:lastRenderedPageBreak/>
         <w:drawing>
-          <wp:anchor distT="0" distB="0" distL="114300" distR="114300" simplePos="0" relativeHeight="251659264" behindDoc="0" locked="0" layoutInCell="1" allowOverlap="1" wp14:anchorId="0F2E69C1" wp14:editId="1C4DAE91">
-            <wp:simplePos x="1145628" y="930166"/>
+          <wp:anchor distT="0" distB="0" distL="114300" distR="114300" simplePos="0" relativeHeight="251659264" behindDoc="0" locked="0" layoutInCell="1" allowOverlap="1" wp14:anchorId="0F2E69C1" wp14:editId="470CAD92">
+            <wp:simplePos x="0" y="0"/>
             <wp:positionH relativeFrom="margin">
               <wp:align>left</wp:align>
             </wp:positionH>
             <wp:positionV relativeFrom="paragraph">
-              <wp:align>top</wp:align>
+              <wp:posOffset>1386840</wp:posOffset>
             </wp:positionV>
-            <wp:extent cx="3128645" cy="1224280"/>
-            <wp:effectExtent l="0" t="0" r="0" b="0"/>
+            <wp:extent cx="3517900" cy="1376680"/>
+            <wp:effectExtent l="0" t="0" r="6350" b="0"/>
             <wp:wrapSquare wrapText="bothSides"/>
             <wp:docPr id="7" name="图片 7"/>
             <wp:cNvGraphicFramePr>
@@ -382,7 +437,7 @@
                   <pic:spPr>
                     <a:xfrm>
                       <a:off x="0" y="0"/>
-                      <a:ext cx="3156418" cy="1235297"/>
+                      <a:ext cx="3517900" cy="1376680"/>
                     </a:xfrm>
                     <a:prstGeom prst="rect">
                       <a:avLst/>
@@ -401,6 +456,48 @@
         </w:drawing>
       </w:r>
       <w:r>
+        <w:rPr>
+          <w:noProof/>
+        </w:rPr>
+        <w:drawing>
+          <wp:inline distT="0" distB="0" distL="0" distR="0" wp14:anchorId="3C51040E" wp14:editId="0B114664">
+            <wp:extent cx="3426372" cy="1201252"/>
+            <wp:effectExtent l="0" t="0" r="3175" b="0"/>
+            <wp:docPr id="27" name="图片 27"/>
+            <wp:cNvGraphicFramePr>
+              <a:graphicFrameLocks xmlns:a="http://schemas.openxmlformats.org/drawingml/2006/main" noChangeAspect="1"/>
+            </wp:cNvGraphicFramePr>
+            <a:graphic xmlns:a="http://schemas.openxmlformats.org/drawingml/2006/main">
+              <a:graphicData uri="http://schemas.openxmlformats.org/drawingml/2006/picture">
+                <pic:pic xmlns:pic="http://schemas.openxmlformats.org/drawingml/2006/picture">
+                  <pic:nvPicPr>
+                    <pic:cNvPr id="1" name=""/>
+                    <pic:cNvPicPr/>
+                  </pic:nvPicPr>
+                  <pic:blipFill>
+                    <a:blip r:embed="rId11"/>
+                    <a:stretch>
+                      <a:fillRect/>
+                    </a:stretch>
+                  </pic:blipFill>
+                  <pic:spPr>
+                    <a:xfrm>
+                      <a:off x="0" y="0"/>
+                      <a:ext cx="3462034" cy="1213755"/>
+                    </a:xfrm>
+                    <a:prstGeom prst="rect">
+                      <a:avLst/>
+                    </a:prstGeom>
+                  </pic:spPr>
+                </pic:pic>
+              </a:graphicData>
+            </a:graphic>
+          </wp:inline>
+        </w:drawing>
+      </w:r>
+    </w:p>
+    <w:p>
+      <w:r>
         <w:br w:type="textWrapping" w:clear="all"/>
       </w:r>
       <w:r>
@@ -408,9 +505,9 @@
           <w:noProof/>
         </w:rPr>
         <w:drawing>
-          <wp:inline distT="0" distB="0" distL="0" distR="0" wp14:anchorId="24D3E59F" wp14:editId="6CC4DD68">
-            <wp:extent cx="3137338" cy="1047416"/>
-            <wp:effectExtent l="0" t="0" r="6350" b="635"/>
+          <wp:inline distT="0" distB="0" distL="0" distR="0" wp14:anchorId="24D3E59F" wp14:editId="543723A1">
+            <wp:extent cx="3825035" cy="1277007"/>
+            <wp:effectExtent l="0" t="0" r="4445" b="0"/>
             <wp:docPr id="8" name="图片 8"/>
             <wp:cNvGraphicFramePr>
               <a:graphicFrameLocks xmlns:a="http://schemas.openxmlformats.org/drawingml/2006/main" noChangeAspect="1"/>
@@ -423,15 +520,15 @@
                     <pic:cNvPicPr/>
                   </pic:nvPicPr>
                   <pic:blipFill>
-                    <a:blip r:embed="rId11"/>
-                    <a:stretch>
-                      <a:fillRect/>
-                    </a:stretch>
-                  </pic:blipFill>
-                  <pic:spPr>
-                    <a:xfrm>
-                      <a:off x="0" y="0"/>
-                      <a:ext cx="3203652" cy="1069555"/>
+                    <a:blip r:embed="rId12"/>
+                    <a:stretch>
+                      <a:fillRect/>
+                    </a:stretch>
+                  </pic:blipFill>
+                  <pic:spPr>
+                    <a:xfrm>
+                      <a:off x="0" y="0"/>
+                      <a:ext cx="3931189" cy="1312447"/>
                     </a:xfrm>
                     <a:prstGeom prst="rect">
                       <a:avLst/>
@@ -458,9 +555,9 @@
           <w:noProof/>
         </w:rPr>
         <w:drawing>
-          <wp:inline distT="0" distB="0" distL="0" distR="0" wp14:anchorId="525A66A8" wp14:editId="1453F8AD">
-            <wp:extent cx="3888827" cy="1930836"/>
-            <wp:effectExtent l="0" t="0" r="0" b="0"/>
+          <wp:inline distT="0" distB="0" distL="0" distR="0" wp14:anchorId="525A66A8" wp14:editId="2C01EEDA">
+            <wp:extent cx="3863253" cy="1918138"/>
+            <wp:effectExtent l="0" t="0" r="4445" b="6350"/>
             <wp:docPr id="9" name="图片 9"/>
             <wp:cNvGraphicFramePr>
               <a:graphicFrameLocks xmlns:a="http://schemas.openxmlformats.org/drawingml/2006/main" noChangeAspect="1"/>
@@ -473,15 +570,15 @@
                     <pic:cNvPicPr/>
                   </pic:nvPicPr>
                   <pic:blipFill>
-                    <a:blip r:embed="rId12"/>
-                    <a:stretch>
-                      <a:fillRect/>
-                    </a:stretch>
-                  </pic:blipFill>
-                  <pic:spPr>
-                    <a:xfrm>
-                      <a:off x="0" y="0"/>
-                      <a:ext cx="3908400" cy="1940554"/>
+                    <a:blip r:embed="rId13"/>
+                    <a:stretch>
+                      <a:fillRect/>
+                    </a:stretch>
+                  </pic:blipFill>
+                  <pic:spPr>
+                    <a:xfrm>
+                      <a:off x="0" y="0"/>
+                      <a:ext cx="3883574" cy="1928228"/>
                     </a:xfrm>
                     <a:prstGeom prst="rect">
                       <a:avLst/>
@@ -515,7 +612,7 @@
                     <pic:cNvPicPr/>
                   </pic:nvPicPr>
                   <pic:blipFill>
-                    <a:blip r:embed="rId13"/>
+                    <a:blip r:embed="rId14"/>
                     <a:stretch>
                       <a:fillRect/>
                     </a:stretch>
@@ -541,6 +638,7 @@
         <w:rPr>
           <w:noProof/>
         </w:rPr>
+        <w:lastRenderedPageBreak/>
         <w:drawing>
           <wp:inline distT="0" distB="0" distL="0" distR="0" wp14:anchorId="16BEA1B7" wp14:editId="6C940722">
             <wp:extent cx="3358055" cy="906424"/>
@@ -557,7 +655,7 @@
                     <pic:cNvPicPr/>
                   </pic:nvPicPr>
                   <pic:blipFill>
-                    <a:blip r:embed="rId14"/>
+                    <a:blip r:embed="rId15"/>
                     <a:stretch>
                       <a:fillRect/>
                     </a:stretch>
@@ -583,7 +681,6 @@
         <w:rPr>
           <w:noProof/>
         </w:rPr>
-        <w:lastRenderedPageBreak/>
         <w:drawing>
           <wp:inline distT="0" distB="0" distL="0" distR="0" wp14:anchorId="3CBD9E67" wp14:editId="5BE12248">
             <wp:extent cx="3925613" cy="1875371"/>
@@ -600,7 +697,7 @@
                     <pic:cNvPicPr/>
                   </pic:nvPicPr>
                   <pic:blipFill>
-                    <a:blip r:embed="rId15"/>
+                    <a:blip r:embed="rId16"/>
                     <a:stretch>
                       <a:fillRect/>
                     </a:stretch>
@@ -642,7 +739,7 @@
                     <pic:cNvPicPr/>
                   </pic:nvPicPr>
                   <pic:blipFill>
-                    <a:blip r:embed="rId16"/>
+                    <a:blip r:embed="rId17"/>
                     <a:stretch>
                       <a:fillRect/>
                     </a:stretch>
@@ -664,11 +761,6 @@
       </w:r>
     </w:p>
     <w:p>
-      <w:pPr>
-        <w:rPr>
-          <w:rFonts w:hint="eastAsia"/>
-        </w:rPr>
-      </w:pPr>
       <w:r>
         <w:rPr>
           <w:rFonts w:hint="eastAsia"/>
@@ -700,7 +792,7 @@
                     <pic:cNvPicPr/>
                   </pic:nvPicPr>
                   <pic:blipFill>
-                    <a:blip r:embed="rId17"/>
+                    <a:blip r:embed="rId18"/>
                     <a:stretch>
                       <a:fillRect/>
                     </a:stretch>
@@ -742,7 +834,7 @@
                     <pic:cNvPicPr/>
                   </pic:nvPicPr>
                   <pic:blipFill>
-                    <a:blip r:embed="rId18"/>
+                    <a:blip r:embed="rId19"/>
                     <a:stretch>
                       <a:fillRect/>
                     </a:stretch>
@@ -764,10 +856,58 @@
       </w:r>
     </w:p>
     <w:p>
-      <w:r>
-        <w:rPr>
-          <w:noProof/>
-        </w:rPr>
+      <w:pPr>
+        <w:rPr>
+          <w:rFonts w:hint="eastAsia"/>
+        </w:rPr>
+      </w:pPr>
+      <w:r>
+        <w:rPr>
+          <w:noProof/>
+        </w:rPr>
+        <w:drawing>
+          <wp:inline distT="0" distB="0" distL="0" distR="0" wp14:anchorId="10CAA0C6" wp14:editId="4CE576CC">
+            <wp:extent cx="3473669" cy="1206123"/>
+            <wp:effectExtent l="0" t="0" r="0" b="0"/>
+            <wp:docPr id="28" name="图片 28"/>
+            <wp:cNvGraphicFramePr>
+              <a:graphicFrameLocks xmlns:a="http://schemas.openxmlformats.org/drawingml/2006/main" noChangeAspect="1"/>
+            </wp:cNvGraphicFramePr>
+            <a:graphic xmlns:a="http://schemas.openxmlformats.org/drawingml/2006/main">
+              <a:graphicData uri="http://schemas.openxmlformats.org/drawingml/2006/picture">
+                <pic:pic xmlns:pic="http://schemas.openxmlformats.org/drawingml/2006/picture">
+                  <pic:nvPicPr>
+                    <pic:cNvPr id="1" name=""/>
+                    <pic:cNvPicPr/>
+                  </pic:nvPicPr>
+                  <pic:blipFill>
+                    <a:blip r:embed="rId20"/>
+                    <a:stretch>
+                      <a:fillRect/>
+                    </a:stretch>
+                  </pic:blipFill>
+                  <pic:spPr>
+                    <a:xfrm>
+                      <a:off x="0" y="0"/>
+                      <a:ext cx="3506926" cy="1217670"/>
+                    </a:xfrm>
+                    <a:prstGeom prst="rect">
+                      <a:avLst/>
+                    </a:prstGeom>
+                  </pic:spPr>
+                </pic:pic>
+              </a:graphicData>
+            </a:graphic>
+          </wp:inline>
+        </w:drawing>
+      </w:r>
+    </w:p>
+    <w:p>
+      <w:r>
+        <w:rPr>
+          <w:noProof/>
+        </w:rPr>
+        <w:lastRenderedPageBreak/>
         <w:drawing>
           <wp:inline distT="0" distB="0" distL="0" distR="0" wp14:anchorId="39740D11" wp14:editId="2462E3FD">
             <wp:extent cx="1576552" cy="1707931"/>
@@ -784,7 +924,7 @@
                     <pic:cNvPicPr/>
                   </pic:nvPicPr>
                   <pic:blipFill>
-                    <a:blip r:embed="rId19"/>
+                    <a:blip r:embed="rId21"/>
                     <a:stretch>
                       <a:fillRect/>
                     </a:stretch>
@@ -806,11 +946,36 @@
       </w:r>
     </w:p>
     <w:p>
+      <w:r>
+        <w:t>M</w:t>
+      </w:r>
+      <w:r>
+        <w:rPr>
+          <w:rFonts w:hint="eastAsia"/>
+        </w:rPr>
+        <w:t>ode</w:t>
+      </w:r>
+      <w:r>
+        <w:t xml:space="preserve"> </w:t>
+      </w:r>
+      <w:r>
+        <w:rPr>
+          <w:rFonts w:hint="eastAsia"/>
+        </w:rPr>
+        <w:t>参数有：t</w:t>
+      </w:r>
+      <w:r>
+        <w:t>, x, b, +,U,r,rb,r+,rb+,w,wb,wb+,w+,a,ab,a+,ab+</w:t>
+      </w:r>
+    </w:p>
+    <w:p>
       <w:pPr>
         <w:rPr>
           <w:rFonts w:hint="eastAsia"/>
         </w:rPr>
       </w:pPr>
+    </w:p>
+    <w:p>
       <w:r>
         <w:rPr>
           <w:noProof/>
@@ -831,7 +996,7 @@
                     <pic:cNvPicPr/>
                   </pic:nvPicPr>
                   <pic:blipFill>
-                    <a:blip r:embed="rId20"/>
+                    <a:blip r:embed="rId22"/>
                     <a:stretch>
                       <a:fillRect/>
                     </a:stretch>
@@ -857,7 +1022,6 @@
         <w:rPr>
           <w:noProof/>
         </w:rPr>
-        <w:lastRenderedPageBreak/>
         <w:drawing>
           <wp:inline distT="0" distB="0" distL="0" distR="0" wp14:anchorId="630A6502" wp14:editId="2DD2B37B">
             <wp:extent cx="3626069" cy="1075684"/>
@@ -874,7 +1038,7 @@
                     <pic:cNvPicPr/>
                   </pic:nvPicPr>
                   <pic:blipFill>
-                    <a:blip r:embed="rId21"/>
+                    <a:blip r:embed="rId23"/>
                     <a:stretch>
                       <a:fillRect/>
                     </a:stretch>
@@ -916,7 +1080,7 @@
                     <pic:cNvPicPr/>
                   </pic:nvPicPr>
                   <pic:blipFill>
-                    <a:blip r:embed="rId22"/>
+                    <a:blip r:embed="rId24"/>
                     <a:stretch>
                       <a:fillRect/>
                     </a:stretch>
@@ -938,6 +1102,90 @@
       </w:r>
     </w:p>
     <w:p>
+      <w:r>
+        <w:rPr>
+          <w:noProof/>
+        </w:rPr>
+        <w:drawing>
+          <wp:inline distT="0" distB="0" distL="0" distR="0" wp14:anchorId="17629147" wp14:editId="40FCB7AD">
+            <wp:extent cx="3720662" cy="1433884"/>
+            <wp:effectExtent l="0" t="0" r="0" b="0"/>
+            <wp:docPr id="29" name="图片 29"/>
+            <wp:cNvGraphicFramePr>
+              <a:graphicFrameLocks xmlns:a="http://schemas.openxmlformats.org/drawingml/2006/main" noChangeAspect="1"/>
+            </wp:cNvGraphicFramePr>
+            <a:graphic xmlns:a="http://schemas.openxmlformats.org/drawingml/2006/main">
+              <a:graphicData uri="http://schemas.openxmlformats.org/drawingml/2006/picture">
+                <pic:pic xmlns:pic="http://schemas.openxmlformats.org/drawingml/2006/picture">
+                  <pic:nvPicPr>
+                    <pic:cNvPr id="1" name=""/>
+                    <pic:cNvPicPr/>
+                  </pic:nvPicPr>
+                  <pic:blipFill>
+                    <a:blip r:embed="rId25"/>
+                    <a:stretch>
+                      <a:fillRect/>
+                    </a:stretch>
+                  </pic:blipFill>
+                  <pic:spPr>
+                    <a:xfrm>
+                      <a:off x="0" y="0"/>
+                      <a:ext cx="3739732" cy="1441233"/>
+                    </a:xfrm>
+                    <a:prstGeom prst="rect">
+                      <a:avLst/>
+                    </a:prstGeom>
+                  </pic:spPr>
+                </pic:pic>
+              </a:graphicData>
+            </a:graphic>
+          </wp:inline>
+        </w:drawing>
+      </w:r>
+    </w:p>
+    <w:p>
+      <w:r>
+        <w:rPr>
+          <w:noProof/>
+        </w:rPr>
+        <w:drawing>
+          <wp:inline distT="0" distB="0" distL="0" distR="0" wp14:anchorId="2CF05E5D" wp14:editId="3E00F437">
+            <wp:extent cx="5274310" cy="443865"/>
+            <wp:effectExtent l="0" t="0" r="2540" b="0"/>
+            <wp:docPr id="30" name="图片 30"/>
+            <wp:cNvGraphicFramePr>
+              <a:graphicFrameLocks xmlns:a="http://schemas.openxmlformats.org/drawingml/2006/main" noChangeAspect="1"/>
+            </wp:cNvGraphicFramePr>
+            <a:graphic xmlns:a="http://schemas.openxmlformats.org/drawingml/2006/main">
+              <a:graphicData uri="http://schemas.openxmlformats.org/drawingml/2006/picture">
+                <pic:pic xmlns:pic="http://schemas.openxmlformats.org/drawingml/2006/picture">
+                  <pic:nvPicPr>
+                    <pic:cNvPr id="1" name=""/>
+                    <pic:cNvPicPr/>
+                  </pic:nvPicPr>
+                  <pic:blipFill>
+                    <a:blip r:embed="rId26"/>
+                    <a:stretch>
+                      <a:fillRect/>
+                    </a:stretch>
+                  </pic:blipFill>
+                  <pic:spPr>
+                    <a:xfrm>
+                      <a:off x="0" y="0"/>
+                      <a:ext cx="5274310" cy="443865"/>
+                    </a:xfrm>
+                    <a:prstGeom prst="rect">
+                      <a:avLst/>
+                    </a:prstGeom>
+                  </pic:spPr>
+                </pic:pic>
+              </a:graphicData>
+            </a:graphic>
+          </wp:inline>
+        </w:drawing>
+      </w:r>
+    </w:p>
+    <w:p>
       <w:pPr>
         <w:rPr>
           <w:rFonts w:hint="eastAsia"/>
@@ -947,6 +1195,49 @@
         <w:rPr>
           <w:noProof/>
         </w:rPr>
+        <w:drawing>
+          <wp:inline distT="0" distB="0" distL="0" distR="0" wp14:anchorId="0938EC20" wp14:editId="458B30A8">
+            <wp:extent cx="5274310" cy="1010920"/>
+            <wp:effectExtent l="0" t="0" r="2540" b="0"/>
+            <wp:docPr id="31" name="图片 31"/>
+            <wp:cNvGraphicFramePr>
+              <a:graphicFrameLocks xmlns:a="http://schemas.openxmlformats.org/drawingml/2006/main" noChangeAspect="1"/>
+            </wp:cNvGraphicFramePr>
+            <a:graphic xmlns:a="http://schemas.openxmlformats.org/drawingml/2006/main">
+              <a:graphicData uri="http://schemas.openxmlformats.org/drawingml/2006/picture">
+                <pic:pic xmlns:pic="http://schemas.openxmlformats.org/drawingml/2006/picture">
+                  <pic:nvPicPr>
+                    <pic:cNvPr id="1" name=""/>
+                    <pic:cNvPicPr/>
+                  </pic:nvPicPr>
+                  <pic:blipFill>
+                    <a:blip r:embed="rId27"/>
+                    <a:stretch>
+                      <a:fillRect/>
+                    </a:stretch>
+                  </pic:blipFill>
+                  <pic:spPr>
+                    <a:xfrm>
+                      <a:off x="0" y="0"/>
+                      <a:ext cx="5274310" cy="1010920"/>
+                    </a:xfrm>
+                    <a:prstGeom prst="rect">
+                      <a:avLst/>
+                    </a:prstGeom>
+                  </pic:spPr>
+                </pic:pic>
+              </a:graphicData>
+            </a:graphic>
+          </wp:inline>
+        </w:drawing>
+      </w:r>
+    </w:p>
+    <w:p>
+      <w:r>
+        <w:rPr>
+          <w:noProof/>
+        </w:rPr>
+        <w:lastRenderedPageBreak/>
         <w:drawing>
           <wp:inline distT="0" distB="0" distL="0" distR="0" wp14:anchorId="708E665D" wp14:editId="35E03498">
             <wp:extent cx="3804744" cy="719631"/>
@@ -963,7 +1254,7 @@
                     <pic:cNvPicPr/>
                   </pic:nvPicPr>
                   <pic:blipFill>
-                    <a:blip r:embed="rId23"/>
+                    <a:blip r:embed="rId28"/>
                     <a:stretch>
                       <a:fillRect/>
                     </a:stretch>
@@ -990,9 +1281,9 @@
           <w:noProof/>
         </w:rPr>
         <w:drawing>
-          <wp:inline distT="0" distB="0" distL="0" distR="0" wp14:anchorId="3A1538C4" wp14:editId="5B2F9636">
-            <wp:extent cx="4155850" cy="4188372"/>
-            <wp:effectExtent l="0" t="0" r="0" b="3175"/>
+          <wp:inline distT="0" distB="0" distL="0" distR="0" wp14:anchorId="3A1538C4" wp14:editId="6DD903B1">
+            <wp:extent cx="3613555" cy="3641834"/>
+            <wp:effectExtent l="0" t="0" r="6350" b="0"/>
             <wp:docPr id="20" name="图片 20"/>
             <wp:cNvGraphicFramePr>
               <a:graphicFrameLocks xmlns:a="http://schemas.openxmlformats.org/drawingml/2006/main" noChangeAspect="1"/>
@@ -1005,15 +1296,15 @@
                     <pic:cNvPicPr/>
                   </pic:nvPicPr>
                   <pic:blipFill>
-                    <a:blip r:embed="rId24"/>
-                    <a:stretch>
-                      <a:fillRect/>
-                    </a:stretch>
-                  </pic:blipFill>
-                  <pic:spPr>
-                    <a:xfrm>
-                      <a:off x="0" y="0"/>
-                      <a:ext cx="4174912" cy="4207584"/>
+                    <a:blip r:embed="rId29"/>
+                    <a:stretch>
+                      <a:fillRect/>
+                    </a:stretch>
+                  </pic:blipFill>
+                  <pic:spPr>
+                    <a:xfrm>
+                      <a:off x="0" y="0"/>
+                      <a:ext cx="3649396" cy="3677956"/>
                     </a:xfrm>
                     <a:prstGeom prst="rect">
                       <a:avLst/>
@@ -1047,7 +1338,7 @@
                     <pic:cNvPicPr/>
                   </pic:nvPicPr>
                   <pic:blipFill>
-                    <a:blip r:embed="rId25"/>
+                    <a:blip r:embed="rId30"/>
                     <a:stretch>
                       <a:fillRect/>
                     </a:stretch>
@@ -1073,10 +1364,9 @@
         <w:rPr>
           <w:noProof/>
         </w:rPr>
-        <w:lastRenderedPageBreak/>
-        <w:drawing>
-          <wp:inline distT="0" distB="0" distL="0" distR="0" wp14:anchorId="3A1B3D1E" wp14:editId="25D3BCA1">
-            <wp:extent cx="3299993" cy="3563007"/>
+        <w:drawing>
+          <wp:inline distT="0" distB="0" distL="0" distR="0" wp14:anchorId="3A1B3D1E" wp14:editId="4DB2CCD5">
+            <wp:extent cx="3358402" cy="3626069"/>
             <wp:effectExtent l="0" t="0" r="0" b="0"/>
             <wp:docPr id="23" name="图片 23"/>
             <wp:cNvGraphicFramePr>
@@ -1090,32 +1380,33 @@
                     <pic:cNvPicPr/>
                   </pic:nvPicPr>
                   <pic:blipFill>
-                    <a:blip r:embed="rId26"/>
-                    <a:stretch>
-                      <a:fillRect/>
-                    </a:stretch>
-                  </pic:blipFill>
-                  <pic:spPr>
-                    <a:xfrm>
-                      <a:off x="0" y="0"/>
-                      <a:ext cx="3317738" cy="3582166"/>
-                    </a:xfrm>
-                    <a:prstGeom prst="rect">
-                      <a:avLst/>
-                    </a:prstGeom>
-                  </pic:spPr>
-                </pic:pic>
-              </a:graphicData>
-            </a:graphic>
-          </wp:inline>
-        </w:drawing>
-      </w:r>
-    </w:p>
-    <w:p>
-      <w:r>
-        <w:rPr>
-          <w:noProof/>
-        </w:rPr>
+                    <a:blip r:embed="rId31"/>
+                    <a:stretch>
+                      <a:fillRect/>
+                    </a:stretch>
+                  </pic:blipFill>
+                  <pic:spPr>
+                    <a:xfrm>
+                      <a:off x="0" y="0"/>
+                      <a:ext cx="3430637" cy="3704061"/>
+                    </a:xfrm>
+                    <a:prstGeom prst="rect">
+                      <a:avLst/>
+                    </a:prstGeom>
+                  </pic:spPr>
+                </pic:pic>
+              </a:graphicData>
+            </a:graphic>
+          </wp:inline>
+        </w:drawing>
+      </w:r>
+    </w:p>
+    <w:p>
+      <w:r>
+        <w:rPr>
+          <w:noProof/>
+        </w:rPr>
+        <w:lastRenderedPageBreak/>
         <w:drawing>
           <wp:inline distT="0" distB="0" distL="0" distR="0" wp14:anchorId="51B46BF0" wp14:editId="434D8670">
             <wp:extent cx="4230413" cy="534786"/>
@@ -1132,7 +1423,7 @@
                     <pic:cNvPicPr/>
                   </pic:nvPicPr>
                   <pic:blipFill>
-                    <a:blip r:embed="rId27"/>
+                    <a:blip r:embed="rId32"/>
                     <a:stretch>
                       <a:fillRect/>
                     </a:stretch>
@@ -1174,7 +1465,7 @@
                     <pic:cNvPicPr/>
                   </pic:nvPicPr>
                   <pic:blipFill>
-                    <a:blip r:embed="rId28"/>
+                    <a:blip r:embed="rId33"/>
                     <a:stretch>
                       <a:fillRect/>
                     </a:stretch>
@@ -1196,11 +1487,6 @@
       </w:r>
     </w:p>
     <w:p>
-      <w:pPr>
-        <w:rPr>
-          <w:rFonts w:hint="eastAsia"/>
-        </w:rPr>
-      </w:pPr>
       <w:r>
         <w:rPr>
           <w:noProof/>
@@ -1221,7 +1507,7 @@
                     <pic:cNvPicPr/>
                   </pic:nvPicPr>
                   <pic:blipFill>
-                    <a:blip r:embed="rId29"/>
+                    <a:blip r:embed="rId34"/>
                     <a:stretch>
                       <a:fillRect/>
                     </a:stretch>
@@ -1230,6 +1516,136 @@
                     <a:xfrm>
                       <a:off x="0" y="0"/>
                       <a:ext cx="5274310" cy="951865"/>
+                    </a:xfrm>
+                    <a:prstGeom prst="rect">
+                      <a:avLst/>
+                    </a:prstGeom>
+                  </pic:spPr>
+                </pic:pic>
+              </a:graphicData>
+            </a:graphic>
+          </wp:inline>
+        </w:drawing>
+      </w:r>
+    </w:p>
+    <w:p>
+      <w:pPr>
+        <w:rPr>
+          <w:rFonts w:hint="eastAsia"/>
+        </w:rPr>
+      </w:pPr>
+    </w:p>
+    <w:p>
+      <w:r>
+        <w:rPr>
+          <w:rFonts w:hint="eastAsia"/>
+        </w:rPr>
+        <w:t>外星人</w:t>
+      </w:r>
+    </w:p>
+    <w:p>
+      <w:r>
+        <w:rPr>
+          <w:rFonts w:hint="eastAsia"/>
+        </w:rPr>
+        <w:t>根据书中代码 简单进行实现（不习惯vscode</w:t>
+      </w:r>
+      <w:r>
+        <w:t xml:space="preserve"> </w:t>
+      </w:r>
+      <w:r>
+        <w:rPr>
+          <w:rFonts w:hint="eastAsia"/>
+        </w:rPr>
+        <w:t>使用中出现很多bug</w:t>
+      </w:r>
+      <w:r>
+        <w:t xml:space="preserve"> </w:t>
+      </w:r>
+      <w:r>
+        <w:rPr>
+          <w:rFonts w:hint="eastAsia"/>
+        </w:rPr>
+        <w:t>换用pycharm）</w:t>
+      </w:r>
+    </w:p>
+    <w:p>
+      <w:r>
+        <w:rPr>
+          <w:noProof/>
+        </w:rPr>
+        <w:drawing>
+          <wp:inline distT="0" distB="0" distL="0" distR="0" wp14:anchorId="3BBE30D5" wp14:editId="0B5189FF">
+            <wp:extent cx="4014639" cy="1897117"/>
+            <wp:effectExtent l="0" t="0" r="5080" b="8255"/>
+            <wp:docPr id="32" name="图片 32"/>
+            <wp:cNvGraphicFramePr>
+              <a:graphicFrameLocks xmlns:a="http://schemas.openxmlformats.org/drawingml/2006/main" noChangeAspect="1"/>
+            </wp:cNvGraphicFramePr>
+            <a:graphic xmlns:a="http://schemas.openxmlformats.org/drawingml/2006/main">
+              <a:graphicData uri="http://schemas.openxmlformats.org/drawingml/2006/picture">
+                <pic:pic xmlns:pic="http://schemas.openxmlformats.org/drawingml/2006/picture">
+                  <pic:nvPicPr>
+                    <pic:cNvPr id="1" name=""/>
+                    <pic:cNvPicPr/>
+                  </pic:nvPicPr>
+                  <pic:blipFill>
+                    <a:blip r:embed="rId35"/>
+                    <a:stretch>
+                      <a:fillRect/>
+                    </a:stretch>
+                  </pic:blipFill>
+                  <pic:spPr>
+                    <a:xfrm>
+                      <a:off x="0" y="0"/>
+                      <a:ext cx="4025002" cy="1902014"/>
+                    </a:xfrm>
+                    <a:prstGeom prst="rect">
+                      <a:avLst/>
+                    </a:prstGeom>
+                  </pic:spPr>
+                </pic:pic>
+              </a:graphicData>
+            </a:graphic>
+          </wp:inline>
+        </w:drawing>
+      </w:r>
+    </w:p>
+    <w:p>
+      <w:pPr>
+        <w:rPr>
+          <w:rFonts w:hint="eastAsia"/>
+        </w:rPr>
+      </w:pPr>
+      <w:r>
+        <w:rPr>
+          <w:noProof/>
+        </w:rPr>
+        <w:drawing>
+          <wp:inline distT="0" distB="0" distL="0" distR="0" wp14:anchorId="3913D28F" wp14:editId="63AA689A">
+            <wp:extent cx="3195144" cy="2008026"/>
+            <wp:effectExtent l="0" t="0" r="5715" b="0"/>
+            <wp:docPr id="34" name="图片 34"/>
+            <wp:cNvGraphicFramePr>
+              <a:graphicFrameLocks xmlns:a="http://schemas.openxmlformats.org/drawingml/2006/main" noChangeAspect="1"/>
+            </wp:cNvGraphicFramePr>
+            <a:graphic xmlns:a="http://schemas.openxmlformats.org/drawingml/2006/main">
+              <a:graphicData uri="http://schemas.openxmlformats.org/drawingml/2006/picture">
+                <pic:pic xmlns:pic="http://schemas.openxmlformats.org/drawingml/2006/picture">
+                  <pic:nvPicPr>
+                    <pic:cNvPr id="1" name=""/>
+                    <pic:cNvPicPr/>
+                  </pic:nvPicPr>
+                  <pic:blipFill>
+                    <a:blip r:embed="rId36"/>
+                    <a:stretch>
+                      <a:fillRect/>
+                    </a:stretch>
+                  </pic:blipFill>
+                  <pic:spPr>
+                    <a:xfrm>
+                      <a:off x="0" y="0"/>
+                      <a:ext cx="3231754" cy="2031034"/>
                     </a:xfrm>
                     <a:prstGeom prst="rect">
                       <a:avLst/>
@@ -1372,6 +1788,7 @@
     <w:lsdException w:name="HTML Sample" w:semiHidden="1" w:unhideWhenUsed="1"/>
     <w:lsdException w:name="HTML Typewriter" w:semiHidden="1" w:unhideWhenUsed="1"/>
     <w:lsdException w:name="HTML Variable" w:semiHidden="1" w:unhideWhenUsed="1"/>
+    <w:lsdException w:name="Normal Table" w:semiHidden="1" w:unhideWhenUsed="1"/>
     <w:lsdException w:name="annotation subject" w:semiHidden="1" w:unhideWhenUsed="1"/>
     <w:lsdException w:name="No List" w:semiHidden="1" w:unhideWhenUsed="1"/>
     <w:lsdException w:name="Outline List 1" w:semiHidden="1" w:unhideWhenUsed="1"/>
@@ -1418,8 +1835,10 @@
     <w:lsdException w:name="Table Subtle 2" w:semiHidden="1" w:unhideWhenUsed="1"/>
     <w:lsdException w:name="Table Web 1" w:semiHidden="1" w:unhideWhenUsed="1"/>
     <w:lsdException w:name="Table Web 2" w:semiHidden="1" w:unhideWhenUsed="1"/>
+    <w:lsdException w:name="Table Web 3" w:semiHidden="1" w:unhideWhenUsed="1"/>
     <w:lsdException w:name="Balloon Text" w:semiHidden="1" w:unhideWhenUsed="1"/>
     <w:lsdException w:name="Table Grid" w:uiPriority="39"/>
+    <w:lsdException w:name="Table Theme" w:semiHidden="1" w:unhideWhenUsed="1"/>
     <w:lsdException w:name="Placeholder Text" w:semiHidden="1"/>
     <w:lsdException w:name="No Spacing" w:uiPriority="1" w:qFormat="1"/>
     <w:lsdException w:name="Light Shading" w:uiPriority="60"/>

</xml_diff>